<commit_message>
sprint1 finito con fase di testing aggiunta
</commit_message>
<xml_diff>
--- a/sprint0/Sprint0v1.docx
+++ b/sprint0/Sprint0v1.docx
@@ -672,14 +672,7 @@
         <w:rPr>
           <w:lang w:val="en-GB"/>
         </w:rPr>
-        <w:t xml:space="preserve">The company asks us to build a software </w:t>
-      </w:r>
-      <w:proofErr w:type="gramStart"/>
-      <w:r>
-        <w:rPr>
-          <w:lang w:val="en-GB"/>
-        </w:rPr>
-        <w:t>systems (named </w:t>
+        <w:t>The company asks us to build a software systems (named </w:t>
       </w:r>
       <w:proofErr w:type="spellStart"/>
       <w:r>
@@ -695,14 +688,7 @@
         <w:rPr>
           <w:lang w:val="en-GB"/>
         </w:rPr>
-        <w:t>)</w:t>
-      </w:r>
-      <w:proofErr w:type="gramEnd"/>
-      <w:r>
-        <w:rPr>
-          <w:lang w:val="en-GB"/>
-        </w:rPr>
-        <w:t xml:space="preserve"> that:</w:t>
+        <w:t>) that:</w:t>
       </w:r>
     </w:p>
     <w:p>
@@ -715,19 +701,11 @@
           <w:lang w:val="en-GB"/>
         </w:rPr>
       </w:pPr>
-      <w:proofErr w:type="gramStart"/>
       <w:r>
         <w:rPr>
           <w:lang w:val="en-GB"/>
         </w:rPr>
-        <w:t>is able to</w:t>
-      </w:r>
-      <w:proofErr w:type="gramEnd"/>
-      <w:r>
-        <w:rPr>
-          <w:lang w:val="en-GB"/>
-        </w:rPr>
-        <w:t xml:space="preserve"> receive the </w:t>
+        <w:t>is able to receive the </w:t>
       </w:r>
       <w:r>
         <w:rPr>
@@ -805,32 +783,22 @@
           <w:bCs/>
           <w:lang w:val="en-GB"/>
         </w:rPr>
-        <w:t>&gt;</w:t>
-      </w:r>
-      <w:proofErr w:type="gramStart"/>
+        <w:t>&gt;0</w:t>
+      </w:r>
+      <w:r>
+        <w:rPr>
+          <w:lang w:val="en-GB"/>
+        </w:rPr>
+        <w:t>  </w:t>
+      </w:r>
       <w:r>
         <w:rPr>
           <w:b/>
           <w:bCs/>
           <w:lang w:val="en-GB"/>
         </w:rPr>
-        <w:t>0</w:t>
-      </w:r>
-      <w:r>
-        <w:rPr>
-          <w:lang w:val="en-GB"/>
-        </w:rPr>
-        <w:t>  </w:t>
-      </w:r>
-      <w:r>
-        <w:rPr>
-          <w:b/>
-          <w:bCs/>
-          <w:lang w:val="en-GB"/>
-        </w:rPr>
         <w:t>kg</w:t>
       </w:r>
-      <w:proofErr w:type="gramEnd"/>
       <w:r>
         <w:rPr>
           <w:lang w:val="en-GB"/>
@@ -1064,19 +1032,11 @@
           <w:lang w:val="en-GB"/>
         </w:rPr>
       </w:pPr>
-      <w:proofErr w:type="gramStart"/>
       <w:r>
         <w:rPr>
           <w:lang w:val="en-GB"/>
         </w:rPr>
-        <w:t>is able to</w:t>
-      </w:r>
-      <w:proofErr w:type="gramEnd"/>
-      <w:r>
-        <w:rPr>
-          <w:lang w:val="en-GB"/>
-        </w:rPr>
-        <w:t xml:space="preserve"> detect (by means of the </w:t>
+        <w:t>is able to detect (by means of the </w:t>
       </w:r>
       <w:r>
         <w:rPr>
@@ -1127,19 +1087,11 @@
           <w:lang w:val="it-IT"/>
         </w:rPr>
       </w:pPr>
-      <w:proofErr w:type="gramStart"/>
       <w:r>
         <w:rPr>
           <w:lang w:val="en-GB"/>
         </w:rPr>
-        <w:t>is able to</w:t>
-      </w:r>
-      <w:proofErr w:type="gramEnd"/>
-      <w:r>
-        <w:rPr>
-          <w:lang w:val="en-GB"/>
-        </w:rPr>
-        <w:t xml:space="preserve"> ensure that the product container is placed by the </w:t>
+        <w:t>is able to ensure that the product container is placed by the </w:t>
       </w:r>
       <w:proofErr w:type="spellStart"/>
       <w:r>
@@ -1248,19 +1200,11 @@
           <w:lang w:val="en-GB"/>
         </w:rPr>
       </w:pPr>
-      <w:proofErr w:type="gramStart"/>
       <w:r>
         <w:rPr>
           <w:lang w:val="en-GB"/>
         </w:rPr>
-        <w:t>is able to</w:t>
-      </w:r>
-      <w:proofErr w:type="gramEnd"/>
-      <w:r>
-        <w:rPr>
-          <w:lang w:val="en-GB"/>
-        </w:rPr>
-        <w:t xml:space="preserve"> show the current state of the </w:t>
+        <w:t>is able to show the current state of the </w:t>
       </w:r>
       <w:r>
         <w:rPr>
@@ -2512,16 +2456,75 @@
           <w:bCs/>
           <w:lang w:val="it-IT"/>
         </w:rPr>
-        <w:t xml:space="preserve"> stato della </w:t>
-      </w:r>
-      <w:proofErr w:type="gramStart"/>
+        <w:t xml:space="preserve"> stato della stiva: </w:t>
+      </w:r>
       <w:r>
         <w:rPr>
           <w:b/>
           <w:bCs/>
           <w:lang w:val="it-IT"/>
         </w:rPr>
-        <w:t xml:space="preserve">stiva: </w:t>
+        <w:t xml:space="preserve"> </w:t>
+      </w:r>
+      <w:r>
+        <w:rPr>
+          <w:lang w:val="it-IT"/>
+        </w:rPr>
+        <w:t xml:space="preserve">il </w:t>
+      </w:r>
+      <w:proofErr w:type="spellStart"/>
+      <w:r>
+        <w:rPr>
+          <w:lang w:val="it-IT"/>
+        </w:rPr>
+        <w:t>cargoservice</w:t>
+      </w:r>
+      <w:proofErr w:type="spellEnd"/>
+      <w:r>
+        <w:rPr>
+          <w:lang w:val="it-IT"/>
+        </w:rPr>
+        <w:t xml:space="preserve"> aggiorna dinamicamente lo stato della stiva, </w:t>
+      </w:r>
+      <w:proofErr w:type="spellStart"/>
+      <w:r>
+        <w:rPr>
+          <w:lang w:val="it-IT"/>
+        </w:rPr>
+        <w:t>visibie</w:t>
+      </w:r>
+      <w:proofErr w:type="spellEnd"/>
+      <w:r>
+        <w:rPr>
+          <w:lang w:val="it-IT"/>
+        </w:rPr>
+        <w:t xml:space="preserve"> tramite </w:t>
+      </w:r>
+      <w:r>
+        <w:rPr>
+          <w:lang w:val="it-IT"/>
+        </w:rPr>
+        <w:t xml:space="preserve">la </w:t>
+      </w:r>
+      <w:proofErr w:type="spellStart"/>
+      <w:r>
+        <w:rPr>
+          <w:lang w:val="it-IT"/>
+        </w:rPr>
+        <w:t>webgui</w:t>
+      </w:r>
+      <w:proofErr w:type="spellEnd"/>
+      <w:r>
+        <w:rPr>
+          <w:lang w:val="it-IT"/>
+        </w:rPr>
+        <w:t>.</w:t>
+      </w:r>
+      <w:r>
+        <w:rPr>
+          <w:lang w:val="it-IT"/>
+        </w:rPr>
+        <w:t xml:space="preserve"> </w:t>
       </w:r>
       <w:r>
         <w:rPr>
@@ -2531,81 +2534,6 @@
         </w:rPr>
         <w:t xml:space="preserve"> </w:t>
       </w:r>
-      <w:r>
-        <w:rPr>
-          <w:lang w:val="it-IT"/>
-        </w:rPr>
-        <w:t>il</w:t>
-      </w:r>
-      <w:proofErr w:type="gramEnd"/>
-      <w:r>
-        <w:rPr>
-          <w:lang w:val="it-IT"/>
-        </w:rPr>
-        <w:t xml:space="preserve"> </w:t>
-      </w:r>
-      <w:proofErr w:type="spellStart"/>
-      <w:r>
-        <w:rPr>
-          <w:lang w:val="it-IT"/>
-        </w:rPr>
-        <w:t>cargoservice</w:t>
-      </w:r>
-      <w:proofErr w:type="spellEnd"/>
-      <w:r>
-        <w:rPr>
-          <w:lang w:val="it-IT"/>
-        </w:rPr>
-        <w:t xml:space="preserve"> aggiorna dinamicamente lo stato della stiva, </w:t>
-      </w:r>
-      <w:proofErr w:type="spellStart"/>
-      <w:r>
-        <w:rPr>
-          <w:lang w:val="it-IT"/>
-        </w:rPr>
-        <w:t>visibie</w:t>
-      </w:r>
-      <w:proofErr w:type="spellEnd"/>
-      <w:r>
-        <w:rPr>
-          <w:lang w:val="it-IT"/>
-        </w:rPr>
-        <w:t xml:space="preserve"> tramite </w:t>
-      </w:r>
-      <w:r>
-        <w:rPr>
-          <w:lang w:val="it-IT"/>
-        </w:rPr>
-        <w:t xml:space="preserve">la </w:t>
-      </w:r>
-      <w:proofErr w:type="spellStart"/>
-      <w:r>
-        <w:rPr>
-          <w:lang w:val="it-IT"/>
-        </w:rPr>
-        <w:t>webgui</w:t>
-      </w:r>
-      <w:proofErr w:type="spellEnd"/>
-      <w:r>
-        <w:rPr>
-          <w:lang w:val="it-IT"/>
-        </w:rPr>
-        <w:t>.</w:t>
-      </w:r>
-      <w:r>
-        <w:rPr>
-          <w:lang w:val="it-IT"/>
-        </w:rPr>
-        <w:t xml:space="preserve"> </w:t>
-      </w:r>
-      <w:r>
-        <w:rPr>
-          <w:b/>
-          <w:bCs/>
-          <w:lang w:val="it-IT"/>
-        </w:rPr>
-        <w:t xml:space="preserve"> </w:t>
-      </w:r>
     </w:p>
     <w:p>
       <w:pPr>
@@ -2618,14 +2546,7 @@
         <w:rPr>
           <w:lang w:val="it-IT"/>
         </w:rPr>
-        <w:t xml:space="preserve">Vincoli </w:t>
-      </w:r>
-      <w:proofErr w:type="gramStart"/>
-      <w:r>
-        <w:rPr>
-          <w:lang w:val="it-IT"/>
-        </w:rPr>
-        <w:t xml:space="preserve">interni </w:t>
+        <w:t xml:space="preserve">Vincoli interni </w:t>
       </w:r>
       <w:r>
         <w:rPr>
@@ -2633,7 +2554,6 @@
         </w:rPr>
         <w:t>:</w:t>
       </w:r>
-      <w:proofErr w:type="gramEnd"/>
       <w:r>
         <w:rPr>
           <w:lang w:val="it-IT"/>
@@ -3590,21 +3510,19 @@
               <w:rPr>
                 <w:lang w:val="it-IT"/>
               </w:rPr>
-              <w:t>. È fornito sia l’</w:t>
+              <w:t>. È fornito sia l’har</w:t>
             </w:r>
-            <w:proofErr w:type="spellStart"/>
             <w:r>
               <w:rPr>
                 <w:lang w:val="it-IT"/>
               </w:rPr>
-              <w:t>harware</w:t>
+              <w:t>d</w:t>
             </w:r>
-            <w:proofErr w:type="spellEnd"/>
             <w:r>
               <w:rPr>
                 <w:lang w:val="it-IT"/>
               </w:rPr>
-              <w:t xml:space="preserve"> che un software con cui controllarlo.</w:t>
+              <w:t>ware che un software con cui controllarlo.</w:t>
             </w:r>
           </w:p>
         </w:tc>
@@ -3638,14 +3556,24 @@
                 <w:lang w:val="it-IT"/>
               </w:rPr>
             </w:pPr>
-            <w:proofErr w:type="spellStart"/>
             <w:r>
               <w:rPr>
                 <w:lang w:val="it-IT"/>
               </w:rPr>
-              <w:t>Harware</w:t>
+              <w:t>Har</w:t>
             </w:r>
-            <w:proofErr w:type="spellEnd"/>
+            <w:r>
+              <w:rPr>
+                <w:lang w:val="it-IT"/>
+              </w:rPr>
+              <w:t>d</w:t>
+            </w:r>
+            <w:r>
+              <w:rPr>
+                <w:lang w:val="it-IT"/>
+              </w:rPr>
+              <w:t>ware</w:t>
+            </w:r>
           </w:p>
         </w:tc>
         <w:tc>
@@ -4614,6 +4542,16 @@
       <w:pPr>
         <w:rPr>
           <w:rFonts w:asciiTheme="majorHAnsi" w:hAnsiTheme="majorHAnsi" w:cstheme="majorHAnsi"/>
+          <w:sz w:val="24"/>
+          <w:szCs w:val="24"/>
+          <w:lang w:val="it-IT"/>
+        </w:rPr>
+      </w:pPr>
+    </w:p>
+    <w:p>
+      <w:pPr>
+        <w:rPr>
+          <w:rFonts w:asciiTheme="majorHAnsi" w:hAnsiTheme="majorHAnsi" w:cstheme="majorHAnsi"/>
           <w:lang w:val="it-IT"/>
         </w:rPr>
       </w:pPr>
@@ -4627,20 +4565,7 @@
           <w:szCs w:val="28"/>
           <w:lang w:val="it-IT"/>
         </w:rPr>
-        <w:t xml:space="preserve">Modello dei </w:t>
-      </w:r>
-      <w:proofErr w:type="gramStart"/>
-      <w:r>
-        <w:rPr>
-          <w:rFonts w:asciiTheme="majorHAnsi" w:hAnsiTheme="majorHAnsi" w:cstheme="majorHAnsi"/>
-          <w:b/>
-          <w:bCs/>
-          <w:color w:val="4F81BD" w:themeColor="accent1"/>
-          <w:sz w:val="28"/>
-          <w:szCs w:val="28"/>
-          <w:lang w:val="it-IT"/>
-        </w:rPr>
-        <w:t>messaggi</w:t>
+        <w:t>Modello dei messaggi</w:t>
       </w:r>
       <w:r>
         <w:rPr>
@@ -4658,7 +4583,6 @@
         </w:rPr>
         <w:t>:</w:t>
       </w:r>
-      <w:proofErr w:type="gramEnd"/>
     </w:p>
     <w:p>
       <w:pPr>
@@ -4806,20 +4730,8 @@
             <w:szCs w:val="18"/>
             <w:lang w:val="it-IT"/>
           </w:rPr>
-          <w:t xml:space="preserve"> del linguaggio </w:t>
+          <w:t xml:space="preserve"> del linguaggio QAK )</w:t>
         </w:r>
-        <w:proofErr w:type="gramStart"/>
-        <w:r>
-          <w:rPr>
-            <w:rStyle w:val="Hyperlink"/>
-            <w:rFonts w:asciiTheme="majorHAnsi" w:hAnsiTheme="majorHAnsi" w:cstheme="majorHAnsi"/>
-            <w:sz w:val="18"/>
-            <w:szCs w:val="18"/>
-            <w:lang w:val="it-IT"/>
-          </w:rPr>
-          <w:t>QAK )</w:t>
-        </w:r>
-        <w:proofErr w:type="gramEnd"/>
       </w:hyperlink>
     </w:p>
     <w:p>

</xml_diff>